<commit_message>
Ažuriranje i dopuna UC303
Ažuriranje i dopuna UC303 i prateće dokumentacije
</commit_message>
<xml_diff>
--- a/Dokumentacija/Slučajevi korištenja/PB_8 UC101 Prijava vanjskog korisnika u aplikaciju v 1.0.docx
+++ b/Dokumentacija/Slučajevi korištenja/PB_8 UC101 Prijava vanjskog korisnika u aplikaciju v 1.0.docx
@@ -184,7 +184,7 @@
           <w:sz w:val="32"/>
           <w:szCs w:val="32"/>
         </w:rPr>
-        <w:t>vanjskih korisnika</w:t>
+        <w:t>poreznih obveznika</w:t>
       </w:r>
       <w:r>
         <w:rPr>
@@ -221,7 +221,16 @@
           <w:sz w:val="32"/>
           <w:szCs w:val="32"/>
         </w:rPr>
-        <w:t>Verzija 1.0</w:t>
+        <w:t>Verzija 1.</w:t>
+      </w:r>
+      <w:r>
+        <w:rPr>
+          <w:rFonts w:ascii="Calibri" w:hAnsi="Calibri" w:cs="Calibri"/>
+          <w:b/>
+          <w:sz w:val="32"/>
+          <w:szCs w:val="32"/>
+        </w:rPr>
+        <w:t>1</w:t>
       </w:r>
     </w:p>
     <w:p>
@@ -587,6 +596,15 @@
                 <w:lang w:eastAsia="en-US"/>
               </w:rPr>
             </w:pPr>
+            <w:r>
+              <w:rPr>
+                <w:rFonts w:ascii="Calibri" w:hAnsi="Calibri" w:cs="Calibri"/>
+                <w:sz w:val="16"/>
+                <w:szCs w:val="16"/>
+                <w:lang w:eastAsia="en-US"/>
+              </w:rPr>
+              <w:t>1.1</w:t>
+            </w:r>
           </w:p>
         </w:tc>
         <w:tc>
@@ -610,6 +628,15 @@
                 <w:lang w:eastAsia="en-US"/>
               </w:rPr>
             </w:pPr>
+            <w:r>
+              <w:rPr>
+                <w:rFonts w:ascii="Calibri" w:hAnsi="Calibri" w:cs="Calibri"/>
+                <w:sz w:val="16"/>
+                <w:szCs w:val="16"/>
+                <w:lang w:eastAsia="en-US"/>
+              </w:rPr>
+              <w:t>12.05.2014.</w:t>
+            </w:r>
           </w:p>
         </w:tc>
         <w:tc>
@@ -632,6 +659,15 @@
                 <w:lang w:eastAsia="en-US"/>
               </w:rPr>
             </w:pPr>
+            <w:r>
+              <w:rPr>
+                <w:rFonts w:ascii="Calibri" w:hAnsi="Calibri" w:cs="Calibri"/>
+                <w:sz w:val="16"/>
+                <w:szCs w:val="16"/>
+                <w:lang w:eastAsia="en-US"/>
+              </w:rPr>
+              <w:t>Ažuriranje dokumenta</w:t>
+            </w:r>
           </w:p>
         </w:tc>
         <w:tc>
@@ -654,6 +690,15 @@
                 <w:lang w:eastAsia="en-US"/>
               </w:rPr>
             </w:pPr>
+            <w:r>
+              <w:rPr>
+                <w:rFonts w:ascii="Calibri" w:hAnsi="Calibri" w:cs="Calibri"/>
+                <w:sz w:val="16"/>
+                <w:szCs w:val="16"/>
+                <w:lang w:eastAsia="en-US"/>
+              </w:rPr>
+              <w:t>L.Lastavec</w:t>
+            </w:r>
           </w:p>
         </w:tc>
       </w:tr>
@@ -2578,7 +2623,25 @@
           <w:szCs w:val="22"/>
           <w:lang w:eastAsia="en-US"/>
         </w:rPr>
-        <w:t>Pretraživanje već unjetih izvještaja prema statusu</w:t>
+        <w:t>Pretraživanje un</w:t>
+      </w:r>
+      <w:r>
+        <w:rPr>
+          <w:rFonts w:ascii="Calibri" w:hAnsi="Calibri" w:cs="Calibri"/>
+          <w:sz w:val="22"/>
+          <w:szCs w:val="22"/>
+          <w:lang w:eastAsia="en-US"/>
+        </w:rPr>
+        <w:t>i</w:t>
+      </w:r>
+      <w:r>
+        <w:rPr>
+          <w:rFonts w:ascii="Calibri" w:hAnsi="Calibri" w:cs="Calibri"/>
+          <w:sz w:val="22"/>
+          <w:szCs w:val="22"/>
+          <w:lang w:eastAsia="en-US"/>
+        </w:rPr>
+        <w:t>jetih izvještaja prema statusu</w:t>
       </w:r>
     </w:p>
     <w:p>
@@ -2607,7 +2670,34 @@
           <w:lang w:eastAsia="en-US"/>
         </w:rPr>
         <w:tab/>
-        <w:t>Pregled već unjetih izvještaja</w:t>
+        <w:t xml:space="preserve">Pregled </w:t>
+      </w:r>
+      <w:r>
+        <w:rPr>
+          <w:rFonts w:ascii="Calibri" w:hAnsi="Calibri" w:cs="Calibri"/>
+          <w:sz w:val="22"/>
+          <w:szCs w:val="22"/>
+          <w:lang w:eastAsia="en-US"/>
+        </w:rPr>
+        <w:t>un</w:t>
+      </w:r>
+      <w:r>
+        <w:rPr>
+          <w:rFonts w:ascii="Calibri" w:hAnsi="Calibri" w:cs="Calibri"/>
+          <w:sz w:val="22"/>
+          <w:szCs w:val="22"/>
+          <w:lang w:eastAsia="en-US"/>
+        </w:rPr>
+        <w:t>i</w:t>
+      </w:r>
+      <w:r>
+        <w:rPr>
+          <w:rFonts w:ascii="Calibri" w:hAnsi="Calibri" w:cs="Calibri"/>
+          <w:sz w:val="22"/>
+          <w:szCs w:val="22"/>
+          <w:lang w:eastAsia="en-US"/>
+        </w:rPr>
+        <w:t>jetih izvještaja</w:t>
       </w:r>
     </w:p>
     <w:p>
@@ -2644,7 +2734,25 @@
           <w:szCs w:val="22"/>
           <w:lang w:eastAsia="en-US"/>
         </w:rPr>
-        <w:t>Ažuriranje već unjetih izvještaja</w:t>
+        <w:t>Ažuriranje un</w:t>
+      </w:r>
+      <w:r>
+        <w:rPr>
+          <w:rFonts w:ascii="Calibri" w:hAnsi="Calibri" w:cs="Calibri"/>
+          <w:sz w:val="22"/>
+          <w:szCs w:val="22"/>
+          <w:lang w:eastAsia="en-US"/>
+        </w:rPr>
+        <w:t>i</w:t>
+      </w:r>
+      <w:r>
+        <w:rPr>
+          <w:rFonts w:ascii="Calibri" w:hAnsi="Calibri" w:cs="Calibri"/>
+          <w:sz w:val="22"/>
+          <w:szCs w:val="22"/>
+          <w:lang w:eastAsia="en-US"/>
+        </w:rPr>
+        <w:t>jetih izvještaja</w:t>
       </w:r>
     </w:p>
     <w:p>
@@ -2739,7 +2847,7 @@
           <w:sz w:val="22"/>
           <w:szCs w:val="22"/>
         </w:rPr>
-        <w:t xml:space="preserve">Korisnik </w:t>
+        <w:t>Porezni obveznik</w:t>
       </w:r>
       <w:r>
         <w:rPr>
@@ -2747,7 +2855,7 @@
           <w:sz w:val="22"/>
           <w:szCs w:val="22"/>
         </w:rPr>
-        <w:t xml:space="preserve">je pokrenuo izvođenje aplikacije e-Inspektor – </w:t>
+        <w:t xml:space="preserve"> </w:t>
       </w:r>
       <w:r>
         <w:rPr>
@@ -2755,7 +2863,15 @@
           <w:sz w:val="22"/>
           <w:szCs w:val="22"/>
         </w:rPr>
-        <w:t>vanjski korisnik</w:t>
+        <w:t>je pokrenuo izv</w:t>
+      </w:r>
+      <w:r>
+        <w:rPr>
+          <w:rFonts w:ascii="Calibri" w:hAnsi="Calibri" w:cs="Calibri"/>
+          <w:sz w:val="22"/>
+          <w:szCs w:val="22"/>
+        </w:rPr>
+        <w:t>ođenje aplikacije e-Inspektor</w:t>
       </w:r>
       <w:r>
         <w:rPr>
@@ -2805,7 +2921,16 @@
           <w:szCs w:val="22"/>
           <w:lang w:eastAsia="en-US"/>
         </w:rPr>
-        <w:t>Korisnik je uspješno prijavljen</w:t>
+        <w:t>Porezni obveznik</w:t>
+      </w:r>
+      <w:r>
+        <w:rPr>
+          <w:rFonts w:ascii="Calibri" w:hAnsi="Calibri" w:cs="Calibri"/>
+          <w:sz w:val="22"/>
+          <w:szCs w:val="22"/>
+          <w:lang w:eastAsia="en-US"/>
+        </w:rPr>
+        <w:t xml:space="preserve"> je uspješno prijavljen</w:t>
       </w:r>
       <w:r>
         <w:rPr>
@@ -2913,15 +3038,7 @@
           <w:sz w:val="22"/>
           <w:szCs w:val="22"/>
         </w:rPr>
-        <w:t>Vanjski korisnik</w:t>
-      </w:r>
-      <w:r>
-        <w:rPr>
-          <w:rFonts w:ascii="Calibri" w:hAnsi="Calibri" w:cs="Calibri"/>
-          <w:sz w:val="22"/>
-          <w:szCs w:val="22"/>
-        </w:rPr>
-        <w:t>-Porezni obveznik</w:t>
+        <w:t>Porezni obveznik</w:t>
       </w:r>
     </w:p>
     <w:p>
@@ -3071,7 +3188,25 @@
           <w:szCs w:val="22"/>
           <w:lang w:eastAsia="en-US"/>
         </w:rPr>
-        <w:t xml:space="preserve">- Korisnik </w:t>
+        <w:t xml:space="preserve">- </w:t>
+      </w:r>
+      <w:r>
+        <w:rPr>
+          <w:rFonts w:ascii="Calibri" w:eastAsia="Calibri" w:hAnsi="Calibri"/>
+          <w:sz w:val="22"/>
+          <w:szCs w:val="22"/>
+          <w:lang w:eastAsia="en-US"/>
+        </w:rPr>
+        <w:t>Porezni obveznik</w:t>
+      </w:r>
+      <w:r>
+        <w:rPr>
+          <w:rFonts w:ascii="Calibri" w:eastAsia="Calibri" w:hAnsi="Calibri"/>
+          <w:sz w:val="22"/>
+          <w:szCs w:val="22"/>
+          <w:lang w:eastAsia="en-US"/>
+        </w:rPr>
+        <w:t xml:space="preserve"> </w:t>
       </w:r>
       <w:bookmarkEnd w:id="11"/>
       <w:r>
@@ -3292,7 +3427,7 @@
           <w:szCs w:val="22"/>
           <w:lang w:eastAsia="en-US"/>
         </w:rPr>
-        <w:t xml:space="preserve"> (to do)</w:t>
+        <w:t xml:space="preserve"> </w:t>
       </w:r>
       <w:r>
         <w:rPr>
@@ -4079,38 +4214,9 @@
           <w:szCs w:val="20"/>
           <w:lang w:eastAsia="en-US"/>
         </w:rPr>
-        <w:t xml:space="preserve">, </w:t>
-      </w:r>
-      <w:r>
-        <w:rPr>
-          <w:rFonts w:ascii="Calibri" w:eastAsia="Calibri" w:hAnsi="Calibri"/>
-          <w:color w:val="C00000"/>
-          <w:sz w:val="20"/>
-          <w:szCs w:val="20"/>
-          <w:lang w:eastAsia="en-US"/>
-        </w:rPr>
-        <w:t>EK002</w:t>
-      </w:r>
-      <w:r>
-        <w:rPr>
-          <w:rFonts w:ascii="Calibri" w:eastAsia="Calibri" w:hAnsi="Calibri"/>
-          <w:color w:val="C00000"/>
-          <w:sz w:val="20"/>
-          <w:szCs w:val="20"/>
-          <w:lang w:eastAsia="en-US"/>
-        </w:rPr>
-        <w:t xml:space="preserve"> </w:t>
-      </w:r>
-      <w:r>
-        <w:rPr>
-          <w:rFonts w:ascii="Calibri" w:eastAsia="Calibri" w:hAnsi="Calibri"/>
-          <w:color w:val="C00000"/>
-          <w:sz w:val="22"/>
-          <w:szCs w:val="22"/>
-          <w:lang w:eastAsia="en-US"/>
-        </w:rPr>
-        <w:t>(to do)</w:t>
-      </w:r>
+        <w:t xml:space="preserve"> .</w:t>
+      </w:r>
+      <w:bookmarkEnd w:id="24"/>
       <w:r>
         <w:rPr>
           <w:rFonts w:ascii="Calibri" w:eastAsia="Calibri" w:hAnsi="Calibri"/>
@@ -4118,30 +4224,29 @@
           <w:szCs w:val="20"/>
           <w:lang w:eastAsia="en-US"/>
         </w:rPr>
-        <w:t>.</w:t>
-      </w:r>
-      <w:bookmarkEnd w:id="24"/>
-      <w:r>
+        <w:t xml:space="preserve"> </w:t>
+      </w:r>
+    </w:p>
+    <w:p>
+      <w:pPr>
+        <w:spacing w:after="200" w:line="276" w:lineRule="auto"/>
         <w:rPr>
           <w:rFonts w:ascii="Calibri" w:eastAsia="Calibri" w:hAnsi="Calibri"/>
           <w:sz w:val="20"/>
           <w:szCs w:val="20"/>
           <w:lang w:eastAsia="en-US"/>
         </w:rPr>
-        <w:t xml:space="preserve"> </w:t>
-      </w:r>
-    </w:p>
-    <w:p>
-      <w:pPr>
-        <w:spacing w:after="200" w:line="276" w:lineRule="auto"/>
+      </w:pPr>
+      <w:bookmarkStart w:id="25" w:name="_Toc384156628"/>
+      <w:r>
         <w:rPr>
           <w:rFonts w:ascii="Calibri" w:eastAsia="Calibri" w:hAnsi="Calibri"/>
           <w:sz w:val="20"/>
           <w:szCs w:val="20"/>
           <w:lang w:eastAsia="en-US"/>
         </w:rPr>
-      </w:pPr>
-      <w:bookmarkStart w:id="25" w:name="_Toc384156628"/>
+        <w:t xml:space="preserve">8a. </w:t>
+      </w:r>
       <w:r>
         <w:rPr>
           <w:rFonts w:ascii="Calibri" w:eastAsia="Calibri" w:hAnsi="Calibri"/>
@@ -4149,30 +4254,30 @@
           <w:szCs w:val="20"/>
           <w:lang w:eastAsia="en-US"/>
         </w:rPr>
-        <w:t xml:space="preserve">8a. </w:t>
-      </w:r>
-      <w:r>
+        <w:tab/>
+        <w:t xml:space="preserve"> Sustav ne uspijeva provesti akciju u cijelosti pa ne provodi ništa od nje.</w:t>
+      </w:r>
+      <w:bookmarkEnd w:id="25"/>
+    </w:p>
+    <w:p>
+      <w:pPr>
+        <w:spacing w:after="200" w:line="276" w:lineRule="auto"/>
         <w:rPr>
           <w:rFonts w:ascii="Calibri" w:eastAsia="Calibri" w:hAnsi="Calibri"/>
           <w:sz w:val="20"/>
           <w:szCs w:val="20"/>
           <w:lang w:eastAsia="en-US"/>
         </w:rPr>
-        <w:tab/>
-        <w:t xml:space="preserve"> Sustav ne uspijeva provesti akciju u cijelosti pa ne provodi ništa od nje.</w:t>
-      </w:r>
-      <w:bookmarkEnd w:id="25"/>
-    </w:p>
-    <w:p>
-      <w:pPr>
-        <w:spacing w:after="200" w:line="276" w:lineRule="auto"/>
+      </w:pPr>
+      <w:r>
         <w:rPr>
           <w:rFonts w:ascii="Calibri" w:eastAsia="Calibri" w:hAnsi="Calibri"/>
           <w:sz w:val="20"/>
           <w:szCs w:val="20"/>
           <w:lang w:eastAsia="en-US"/>
         </w:rPr>
-      </w:pPr>
+        <w:tab/>
+      </w:r>
       <w:r>
         <w:rPr>
           <w:rFonts w:ascii="Calibri" w:eastAsia="Calibri" w:hAnsi="Calibri"/>
@@ -4182,6 +4287,7 @@
         </w:rPr>
         <w:tab/>
       </w:r>
+      <w:bookmarkStart w:id="26" w:name="_Toc384156629"/>
       <w:r>
         <w:rPr>
           <w:rFonts w:ascii="Calibri" w:eastAsia="Calibri" w:hAnsi="Calibri"/>
@@ -4189,9 +4295,9 @@
           <w:szCs w:val="20"/>
           <w:lang w:eastAsia="en-US"/>
         </w:rPr>
-        <w:tab/>
-      </w:r>
-      <w:bookmarkStart w:id="26" w:name="_Toc384156629"/>
+        <w:t>Sustav prikazuje početni ekran poreznog  sustava i obavještava korisnika o NEuspješnom</w:t>
+      </w:r>
+      <w:bookmarkEnd w:id="26"/>
       <w:r>
         <w:rPr>
           <w:rFonts w:ascii="Calibri" w:eastAsia="Calibri" w:hAnsi="Calibri"/>
@@ -4199,29 +4305,28 @@
           <w:szCs w:val="20"/>
           <w:lang w:eastAsia="en-US"/>
         </w:rPr>
-        <w:t>Sustav prikazuje početni ekran poreznog  sustava i obavještava korisnika o NEuspješnom</w:t>
-      </w:r>
-      <w:bookmarkEnd w:id="26"/>
-      <w:r>
+        <w:t xml:space="preserve"> </w:t>
+      </w:r>
+    </w:p>
+    <w:p>
+      <w:pPr>
+        <w:spacing w:after="200" w:line="276" w:lineRule="auto"/>
         <w:rPr>
           <w:rFonts w:ascii="Calibri" w:eastAsia="Calibri" w:hAnsi="Calibri"/>
           <w:sz w:val="20"/>
           <w:szCs w:val="20"/>
           <w:lang w:eastAsia="en-US"/>
         </w:rPr>
-        <w:t xml:space="preserve"> </w:t>
-      </w:r>
-    </w:p>
-    <w:p>
-      <w:pPr>
-        <w:spacing w:after="200" w:line="276" w:lineRule="auto"/>
+      </w:pPr>
+      <w:r>
         <w:rPr>
           <w:rFonts w:ascii="Calibri" w:eastAsia="Calibri" w:hAnsi="Calibri"/>
           <w:sz w:val="20"/>
           <w:szCs w:val="20"/>
           <w:lang w:eastAsia="en-US"/>
         </w:rPr>
-      </w:pPr>
+        <w:tab/>
+      </w:r>
       <w:r>
         <w:rPr>
           <w:rFonts w:ascii="Calibri" w:eastAsia="Calibri" w:hAnsi="Calibri"/>
@@ -4231,6 +4336,7 @@
         </w:rPr>
         <w:tab/>
       </w:r>
+      <w:bookmarkStart w:id="27" w:name="_Toc384156630"/>
       <w:r>
         <w:rPr>
           <w:rFonts w:ascii="Calibri" w:eastAsia="Calibri" w:hAnsi="Calibri"/>
@@ -4238,10 +4344,20 @@
           <w:szCs w:val="20"/>
           <w:lang w:eastAsia="en-US"/>
         </w:rPr>
-        <w:tab/>
-      </w:r>
-      <w:bookmarkStart w:id="27" w:name="_Toc384156630"/>
-      <w:bookmarkStart w:id="28" w:name="_GoBack"/>
+        <w:t xml:space="preserve">provođenju akcije  </w:t>
+      </w:r>
+      <w:hyperlink w:anchor="PO003" w:history="1">
+        <w:r>
+          <w:rPr>
+            <w:rStyle w:val="Hyperlink"/>
+            <w:rFonts w:ascii="Calibri" w:eastAsia="Calibri" w:hAnsi="Calibri"/>
+            <w:sz w:val="20"/>
+            <w:szCs w:val="20"/>
+            <w:lang w:eastAsia="en-US"/>
+          </w:rPr>
+          <w:t>PO003</w:t>
+        </w:r>
+      </w:hyperlink>
       <w:r>
         <w:rPr>
           <w:rFonts w:ascii="Calibri" w:eastAsia="Calibri" w:hAnsi="Calibri"/>
@@ -4249,45 +4365,6 @@
           <w:szCs w:val="20"/>
           <w:lang w:eastAsia="en-US"/>
         </w:rPr>
-        <w:t xml:space="preserve">provođenju akcije  </w:t>
-      </w:r>
-      <w:bookmarkEnd w:id="28"/>
-      <w:r>
-        <w:fldChar w:fldCharType="begin"/>
-      </w:r>
-      <w:r>
-        <w:instrText xml:space="preserve"> HYPERLINK \l "PO003" </w:instrText>
-      </w:r>
-      <w:r>
-        <w:fldChar w:fldCharType="separate"/>
-      </w:r>
-      <w:r>
-        <w:rPr>
-          <w:rStyle w:val="Hyperlink"/>
-          <w:rFonts w:ascii="Calibri" w:eastAsia="Calibri" w:hAnsi="Calibri"/>
-          <w:sz w:val="20"/>
-          <w:szCs w:val="20"/>
-          <w:lang w:eastAsia="en-US"/>
-        </w:rPr>
-        <w:t>PO003</w:t>
-      </w:r>
-      <w:r>
-        <w:rPr>
-          <w:rStyle w:val="Hyperlink"/>
-          <w:rFonts w:ascii="Calibri" w:eastAsia="Calibri" w:hAnsi="Calibri"/>
-          <w:sz w:val="20"/>
-          <w:szCs w:val="20"/>
-          <w:lang w:eastAsia="en-US"/>
-        </w:rPr>
-        <w:fldChar w:fldCharType="end"/>
-      </w:r>
-      <w:r>
-        <w:rPr>
-          <w:rFonts w:ascii="Calibri" w:eastAsia="Calibri" w:hAnsi="Calibri"/>
-          <w:sz w:val="20"/>
-          <w:szCs w:val="20"/>
-          <w:lang w:eastAsia="en-US"/>
-        </w:rPr>
         <w:t>.</w:t>
       </w:r>
       <w:bookmarkEnd w:id="27"/>
@@ -4314,7 +4391,7 @@
           <w:rFonts w:asciiTheme="minorHAnsi" w:hAnsiTheme="minorHAnsi" w:cstheme="minorHAnsi"/>
         </w:rPr>
       </w:pPr>
-      <w:bookmarkStart w:id="29" w:name="_Toc384234367"/>
+      <w:bookmarkStart w:id="28" w:name="_Toc384234367"/>
       <w:r>
         <w:rPr>
           <w:rFonts w:asciiTheme="minorHAnsi" w:hAnsiTheme="minorHAnsi" w:cstheme="minorHAnsi"/>
@@ -4328,7 +4405,7 @@
         </w:rPr>
         <w:t>oslovna pravila</w:t>
       </w:r>
-      <w:bookmarkEnd w:id="29"/>
+      <w:bookmarkEnd w:id="28"/>
     </w:p>
     <w:p>
       <w:pPr>
@@ -4424,8 +4501,8 @@
               </w:rPr>
               <w:t>PP001</w:t>
             </w:r>
-            <w:bookmarkStart w:id="30" w:name="PP001"/>
-            <w:bookmarkEnd w:id="30"/>
+            <w:bookmarkStart w:id="29" w:name="PP001"/>
+            <w:bookmarkEnd w:id="29"/>
           </w:p>
         </w:tc>
         <w:tc>
@@ -4493,7 +4570,7 @@
                 <w:szCs w:val="20"/>
               </w:rPr>
             </w:pPr>
-            <w:bookmarkStart w:id="31" w:name="PP002"/>
+            <w:bookmarkStart w:id="30" w:name="PP002"/>
             <w:r>
               <w:rPr>
                 <w:rFonts w:asciiTheme="minorHAnsi" w:hAnsiTheme="minorHAnsi" w:cstheme="minorHAnsi"/>
@@ -4503,7 +4580,7 @@
               </w:rPr>
               <w:t>PP002</w:t>
             </w:r>
-            <w:bookmarkEnd w:id="31"/>
+            <w:bookmarkEnd w:id="30"/>
           </w:p>
         </w:tc>
         <w:tc>
@@ -4619,8 +4696,8 @@
                 <w:szCs w:val="20"/>
               </w:rPr>
             </w:pPr>
-            <w:bookmarkStart w:id="32" w:name="PP003"/>
-            <w:bookmarkEnd w:id="32"/>
+            <w:bookmarkStart w:id="31" w:name="PP003"/>
+            <w:bookmarkEnd w:id="31"/>
             <w:r>
               <w:rPr>
                 <w:rFonts w:asciiTheme="minorHAnsi" w:hAnsiTheme="minorHAnsi" w:cstheme="minorHAnsi"/>
@@ -4901,116 +4978,6 @@
           <w:p>
             <w:pPr>
               <w:numPr>
-                <w:ilvl w:val="1"/>
-                <w:numId w:val="33"/>
-              </w:numPr>
-              <w:rPr>
-                <w:rFonts w:asciiTheme="minorHAnsi" w:hAnsiTheme="minorHAnsi" w:cstheme="minorHAnsi"/>
-                <w:color w:val="C00000"/>
-                <w:sz w:val="20"/>
-                <w:szCs w:val="20"/>
-              </w:rPr>
-            </w:pPr>
-            <w:r>
-              <w:rPr>
-                <w:rFonts w:asciiTheme="minorHAnsi" w:hAnsiTheme="minorHAnsi" w:cstheme="minorHAnsi"/>
-                <w:sz w:val="20"/>
-                <w:szCs w:val="20"/>
-              </w:rPr>
-              <w:t xml:space="preserve"> </w:t>
-            </w:r>
-            <w:r>
-              <w:rPr>
-                <w:rFonts w:asciiTheme="minorHAnsi" w:hAnsiTheme="minorHAnsi" w:cstheme="minorHAnsi"/>
-                <w:sz w:val="20"/>
-                <w:szCs w:val="20"/>
-              </w:rPr>
-              <w:t xml:space="preserve">Izbornik 1 druge razine </w:t>
-            </w:r>
-            <w:r>
-              <w:rPr>
-                <w:rFonts w:asciiTheme="minorHAnsi" w:hAnsiTheme="minorHAnsi" w:cstheme="minorHAnsi"/>
-                <w:color w:val="C00000"/>
-                <w:sz w:val="20"/>
-                <w:szCs w:val="20"/>
-              </w:rPr>
-              <w:t xml:space="preserve">– to do </w:t>
-            </w:r>
-          </w:p>
-          <w:p>
-            <w:pPr>
-              <w:numPr>
-                <w:ilvl w:val="1"/>
-                <w:numId w:val="33"/>
-              </w:numPr>
-              <w:rPr>
-                <w:rFonts w:asciiTheme="minorHAnsi" w:hAnsiTheme="minorHAnsi" w:cstheme="minorHAnsi"/>
-                <w:color w:val="C00000"/>
-                <w:sz w:val="20"/>
-                <w:szCs w:val="20"/>
-              </w:rPr>
-            </w:pPr>
-            <w:r>
-              <w:rPr>
-                <w:rFonts w:asciiTheme="minorHAnsi" w:hAnsiTheme="minorHAnsi" w:cstheme="minorHAnsi"/>
-                <w:sz w:val="20"/>
-                <w:szCs w:val="20"/>
-              </w:rPr>
-              <w:t xml:space="preserve">Izbornik 2 druge razine </w:t>
-            </w:r>
-            <w:r>
-              <w:rPr>
-                <w:rFonts w:asciiTheme="minorHAnsi" w:hAnsiTheme="minorHAnsi" w:cstheme="minorHAnsi"/>
-                <w:color w:val="C00000"/>
-                <w:sz w:val="20"/>
-                <w:szCs w:val="20"/>
-              </w:rPr>
-              <w:t>– to do</w:t>
-            </w:r>
-          </w:p>
-          <w:p>
-            <w:pPr>
-              <w:numPr>
-                <w:ilvl w:val="1"/>
-                <w:numId w:val="33"/>
-              </w:numPr>
-              <w:rPr>
-                <w:rFonts w:asciiTheme="minorHAnsi" w:hAnsiTheme="minorHAnsi" w:cstheme="minorHAnsi"/>
-                <w:color w:val="C00000"/>
-                <w:sz w:val="20"/>
-                <w:szCs w:val="20"/>
-              </w:rPr>
-            </w:pPr>
-            <w:r>
-              <w:rPr>
-                <w:rFonts w:asciiTheme="minorHAnsi" w:hAnsiTheme="minorHAnsi" w:cstheme="minorHAnsi"/>
-                <w:sz w:val="20"/>
-                <w:szCs w:val="20"/>
-              </w:rPr>
-              <w:t xml:space="preserve">Izbornik 3 druge razine </w:t>
-            </w:r>
-            <w:r>
-              <w:rPr>
-                <w:rFonts w:asciiTheme="minorHAnsi" w:hAnsiTheme="minorHAnsi" w:cstheme="minorHAnsi"/>
-                <w:color w:val="C00000"/>
-                <w:sz w:val="20"/>
-                <w:szCs w:val="20"/>
-              </w:rPr>
-              <w:t>-  to do</w:t>
-            </w:r>
-          </w:p>
-          <w:p>
-            <w:pPr>
-              <w:rPr>
-                <w:rFonts w:asciiTheme="minorHAnsi" w:hAnsiTheme="minorHAnsi" w:cstheme="minorHAnsi"/>
-                <w:sz w:val="20"/>
-                <w:szCs w:val="20"/>
-              </w:rPr>
-            </w:pPr>
-          </w:p>
-          <w:p>
-            <w:pPr>
-              <w:numPr>
                 <w:ilvl w:val="0"/>
                 <w:numId w:val="33"/>
               </w:numPr>
@@ -5194,16 +5161,16 @@
           <w:rFonts w:asciiTheme="minorHAnsi" w:hAnsiTheme="minorHAnsi" w:cstheme="minorHAnsi"/>
         </w:rPr>
       </w:pPr>
-      <w:bookmarkStart w:id="33" w:name="PP004"/>
-      <w:bookmarkStart w:id="34" w:name="_Toc384234368"/>
+      <w:bookmarkStart w:id="32" w:name="PP004"/>
+      <w:bookmarkStart w:id="33" w:name="_Toc384234368"/>
+      <w:bookmarkEnd w:id="32"/>
+      <w:r>
+        <w:rPr>
+          <w:rFonts w:asciiTheme="minorHAnsi" w:hAnsiTheme="minorHAnsi" w:cstheme="minorHAnsi"/>
+        </w:rPr>
+        <w:t>Podatkovni skupovi i kontrole kod unosa</w:t>
+      </w:r>
       <w:bookmarkEnd w:id="33"/>
-      <w:r>
-        <w:rPr>
-          <w:rFonts w:asciiTheme="minorHAnsi" w:hAnsiTheme="minorHAnsi" w:cstheme="minorHAnsi"/>
-        </w:rPr>
-        <w:t>Podatkovni skupovi i kontrole kod unosa</w:t>
-      </w:r>
-      <w:bookmarkEnd w:id="34"/>
     </w:p>
     <w:p>
       <w:pPr>
@@ -5212,8 +5179,8 @@
           <w:szCs w:val="22"/>
         </w:rPr>
       </w:pPr>
-      <w:bookmarkStart w:id="35" w:name="_PS001_–_Podaci"/>
-      <w:bookmarkEnd w:id="35"/>
+      <w:bookmarkStart w:id="34" w:name="_PS001_–_Podaci"/>
+      <w:bookmarkEnd w:id="34"/>
       <w:r>
         <w:rPr>
           <w:sz w:val="22"/>
@@ -5241,6 +5208,38 @@
     <w:p>
       <w:pPr>
         <w:rPr>
+          <w:sz w:val="22"/>
+          <w:szCs w:val="22"/>
+        </w:rPr>
+      </w:pPr>
+    </w:p>
+    <w:p>
+      <w:pPr>
+        <w:rPr>
+          <w:sz w:val="22"/>
+          <w:szCs w:val="22"/>
+        </w:rPr>
+      </w:pPr>
+    </w:p>
+    <w:p>
+      <w:pPr>
+        <w:rPr>
+          <w:sz w:val="22"/>
+          <w:szCs w:val="22"/>
+        </w:rPr>
+      </w:pPr>
+    </w:p>
+    <w:p>
+      <w:pPr>
+        <w:rPr>
+          <w:sz w:val="22"/>
+          <w:szCs w:val="22"/>
+        </w:rPr>
+      </w:pPr>
+    </w:p>
+    <w:p>
+      <w:pPr>
+        <w:rPr>
           <w:rFonts w:asciiTheme="minorHAnsi" w:hAnsiTheme="minorHAnsi" w:cstheme="minorHAnsi"/>
           <w:szCs w:val="20"/>
         </w:rPr>
@@ -5253,7 +5252,7 @@
           <w:rFonts w:asciiTheme="minorHAnsi" w:hAnsiTheme="minorHAnsi" w:cstheme="minorHAnsi"/>
         </w:rPr>
       </w:pPr>
-      <w:bookmarkStart w:id="36" w:name="_Toc384234369"/>
+      <w:bookmarkStart w:id="35" w:name="_Toc384234369"/>
       <w:r>
         <w:rPr>
           <w:rFonts w:asciiTheme="minorHAnsi" w:hAnsiTheme="minorHAnsi" w:cstheme="minorHAnsi"/>
@@ -5261,7 +5260,7 @@
         <w:lastRenderedPageBreak/>
         <w:t>Poruke u aplikaciji</w:t>
       </w:r>
-      <w:bookmarkEnd w:id="36"/>
+      <w:bookmarkEnd w:id="35"/>
     </w:p>
     <w:tbl>
       <w:tblPr>
@@ -5337,14 +5336,14 @@
                 <w:szCs w:val="20"/>
               </w:rPr>
             </w:pPr>
-            <w:bookmarkStart w:id="37" w:name="PO001"/>
+            <w:bookmarkStart w:id="36" w:name="PO001"/>
             <w:r>
               <w:rPr>
                 <w:szCs w:val="20"/>
               </w:rPr>
               <w:t>PO001</w:t>
             </w:r>
-            <w:bookmarkEnd w:id="37"/>
+            <w:bookmarkEnd w:id="36"/>
           </w:p>
         </w:tc>
         <w:tc>
@@ -5397,14 +5396,20 @@
                 <w:szCs w:val="20"/>
               </w:rPr>
             </w:pPr>
-            <w:bookmarkStart w:id="38" w:name="PO002"/>
+            <w:bookmarkStart w:id="37" w:name="PO003"/>
             <w:r>
               <w:rPr>
                 <w:szCs w:val="20"/>
               </w:rPr>
-              <w:t>PO002</w:t>
+              <w:t>PO00</w:t>
             </w:r>
-            <w:bookmarkEnd w:id="38"/>
+            <w:bookmarkEnd w:id="37"/>
+            <w:r>
+              <w:rPr>
+                <w:szCs w:val="20"/>
+              </w:rPr>
+              <w:t>2</w:t>
+            </w:r>
           </w:p>
         </w:tc>
         <w:tc>
@@ -5422,66 +5427,6 @@
                 <w:szCs w:val="20"/>
                 <w:u w:val="single"/>
               </w:rPr>
-              <w:t>Poruka o privremenoj blokadi</w:t>
-            </w:r>
-            <w:r>
-              <w:rPr>
-                <w:szCs w:val="20"/>
-              </w:rPr>
-              <w:t xml:space="preserve"> </w:t>
-            </w:r>
-          </w:p>
-          <w:p>
-            <w:pPr>
-              <w:rPr>
-                <w:u w:val="single"/>
-              </w:rPr>
-            </w:pPr>
-            <w:r>
-              <w:rPr>
-                <w:szCs w:val="20"/>
-              </w:rPr>
-              <w:t>'Ovaj korisnički račun je privremeno zaključan zbog prevelikog broja neispravnih pokušaja prijave'.</w:t>
-            </w:r>
-          </w:p>
-        </w:tc>
-      </w:tr>
-      <w:tr>
-        <w:tc>
-          <w:tcPr>
-            <w:tcW w:w="1027" w:type="dxa"/>
-          </w:tcPr>
-          <w:p>
-            <w:pPr>
-              <w:rPr>
-                <w:szCs w:val="20"/>
-              </w:rPr>
-            </w:pPr>
-            <w:bookmarkStart w:id="39" w:name="PO003"/>
-            <w:r>
-              <w:rPr>
-                <w:szCs w:val="20"/>
-              </w:rPr>
-              <w:t>PO003</w:t>
-            </w:r>
-            <w:bookmarkEnd w:id="39"/>
-          </w:p>
-        </w:tc>
-        <w:tc>
-          <w:tcPr>
-            <w:tcW w:w="7829" w:type="dxa"/>
-          </w:tcPr>
-          <w:p>
-            <w:pPr>
-              <w:rPr>
-                <w:szCs w:val="20"/>
-              </w:rPr>
-            </w:pPr>
-            <w:r>
-              <w:rPr>
-                <w:szCs w:val="20"/>
-                <w:u w:val="single"/>
-              </w:rPr>
               <w:t>Poruka o neuspješno provedenoj akciji</w:t>
             </w:r>
             <w:r>
@@ -5526,46 +5471,8 @@
               <w:rPr>
                 <w:szCs w:val="20"/>
               </w:rPr>
-              <w:t xml:space="preserve">'Došlo je do pogreške. </w:t>
+              <w:t>Greška u sustavu.</w:t>
             </w:r>
-            <w:r>
-              <w:rPr>
-                <w:szCs w:val="20"/>
-              </w:rPr>
-              <w:t>Ovaj portlet je privremeno onemogućen' -&gt; ako aplikacija nije ispravno startana.</w:t>
-            </w:r>
-          </w:p>
-        </w:tc>
-      </w:tr>
-      <w:tr>
-        <w:tc>
-          <w:tcPr>
-            <w:tcW w:w="1027" w:type="dxa"/>
-          </w:tcPr>
-          <w:p>
-            <w:pPr>
-              <w:pStyle w:val="TableText"/>
-              <w:rPr>
-                <w:rFonts w:asciiTheme="minorHAnsi" w:hAnsiTheme="minorHAnsi" w:cstheme="minorHAnsi"/>
-                <w:b/>
-                <w:lang w:val="hr-HR"/>
-              </w:rPr>
-            </w:pPr>
-          </w:p>
-        </w:tc>
-        <w:tc>
-          <w:tcPr>
-            <w:tcW w:w="7829" w:type="dxa"/>
-          </w:tcPr>
-          <w:p>
-            <w:pPr>
-              <w:pStyle w:val="TableText"/>
-              <w:rPr>
-                <w:rFonts w:asciiTheme="minorHAnsi" w:hAnsiTheme="minorHAnsi" w:cstheme="minorHAnsi"/>
-                <w:u w:val="single"/>
-                <w:lang w:val="hr-HR"/>
-              </w:rPr>
-            </w:pPr>
           </w:p>
         </w:tc>
       </w:tr>
@@ -5576,6 +5483,8 @@
           <w:rFonts w:asciiTheme="minorHAnsi" w:hAnsiTheme="minorHAnsi" w:cstheme="minorHAnsi"/>
         </w:rPr>
       </w:pPr>
+      <w:bookmarkStart w:id="38" w:name="_GoBack"/>
+      <w:bookmarkEnd w:id="38"/>
     </w:p>
     <w:p>
       <w:pPr>
@@ -5584,14 +5493,14 @@
           <w:rFonts w:asciiTheme="minorHAnsi" w:hAnsiTheme="minorHAnsi" w:cstheme="minorHAnsi"/>
         </w:rPr>
       </w:pPr>
-      <w:bookmarkStart w:id="40" w:name="_Toc384234370"/>
+      <w:bookmarkStart w:id="39" w:name="_Toc384234370"/>
       <w:r>
         <w:rPr>
           <w:rFonts w:asciiTheme="minorHAnsi" w:hAnsiTheme="minorHAnsi" w:cstheme="minorHAnsi"/>
         </w:rPr>
         <w:t>Ekrani</w:t>
       </w:r>
-      <w:bookmarkEnd w:id="40"/>
+      <w:bookmarkEnd w:id="39"/>
     </w:p>
     <w:p>
       <w:pPr>
@@ -5600,44 +5509,44 @@
           <w:rFonts w:asciiTheme="minorHAnsi" w:hAnsiTheme="minorHAnsi" w:cstheme="minorHAnsi"/>
         </w:rPr>
       </w:pPr>
-      <w:bookmarkStart w:id="41" w:name="_EK001_–_Ekran"/>
-      <w:bookmarkStart w:id="42" w:name="EK001"/>
-      <w:bookmarkStart w:id="43" w:name="_Toc384234371"/>
+      <w:bookmarkStart w:id="40" w:name="_EK001_–_Ekran"/>
+      <w:bookmarkStart w:id="41" w:name="EK001"/>
+      <w:bookmarkStart w:id="42" w:name="_Toc384234371"/>
       <w:bookmarkEnd w:id="0"/>
       <w:bookmarkEnd w:id="1"/>
+      <w:bookmarkEnd w:id="40"/>
+      <w:r>
+        <w:rPr>
+          <w:rFonts w:asciiTheme="minorHAnsi" w:hAnsiTheme="minorHAnsi" w:cstheme="minorHAnsi"/>
+        </w:rPr>
+        <w:t xml:space="preserve">EK001 </w:t>
+      </w:r>
       <w:bookmarkEnd w:id="41"/>
       <w:r>
         <w:rPr>
           <w:rFonts w:asciiTheme="minorHAnsi" w:hAnsiTheme="minorHAnsi" w:cstheme="minorHAnsi"/>
         </w:rPr>
-        <w:t xml:space="preserve">EK001 </w:t>
+        <w:t>– Ekran</w:t>
+      </w:r>
+      <w:r>
+        <w:rPr>
+          <w:rFonts w:asciiTheme="minorHAnsi" w:hAnsiTheme="minorHAnsi" w:cstheme="minorHAnsi"/>
+        </w:rPr>
+        <w:t xml:space="preserve"> za</w:t>
+      </w:r>
+      <w:r>
+        <w:rPr>
+          <w:rFonts w:asciiTheme="minorHAnsi" w:hAnsiTheme="minorHAnsi" w:cstheme="minorHAnsi"/>
+        </w:rPr>
+        <w:t xml:space="preserve"> </w:t>
+      </w:r>
+      <w:r>
+        <w:rPr>
+          <w:rFonts w:asciiTheme="minorHAnsi" w:hAnsiTheme="minorHAnsi" w:cstheme="minorHAnsi"/>
+        </w:rPr>
+        <w:t>unos korisničkog imena i zaporke</w:t>
       </w:r>
       <w:bookmarkEnd w:id="42"/>
-      <w:r>
-        <w:rPr>
-          <w:rFonts w:asciiTheme="minorHAnsi" w:hAnsiTheme="minorHAnsi" w:cstheme="minorHAnsi"/>
-        </w:rPr>
-        <w:t>– Ekran</w:t>
-      </w:r>
-      <w:r>
-        <w:rPr>
-          <w:rFonts w:asciiTheme="minorHAnsi" w:hAnsiTheme="minorHAnsi" w:cstheme="minorHAnsi"/>
-        </w:rPr>
-        <w:t xml:space="preserve"> za</w:t>
-      </w:r>
-      <w:r>
-        <w:rPr>
-          <w:rFonts w:asciiTheme="minorHAnsi" w:hAnsiTheme="minorHAnsi" w:cstheme="minorHAnsi"/>
-        </w:rPr>
-        <w:t xml:space="preserve"> </w:t>
-      </w:r>
-      <w:r>
-        <w:rPr>
-          <w:rFonts w:asciiTheme="minorHAnsi" w:hAnsiTheme="minorHAnsi" w:cstheme="minorHAnsi"/>
-        </w:rPr>
-        <w:t>unos korisničkog imena i zaporke</w:t>
-      </w:r>
-      <w:bookmarkEnd w:id="43"/>
     </w:p>
     <w:p>
       <w:pPr>
@@ -5646,9 +5555,9 @@
           <w:lang w:eastAsia="en-US"/>
         </w:rPr>
       </w:pPr>
-      <w:bookmarkStart w:id="44" w:name="_Toc276285428"/>
-      <w:bookmarkStart w:id="45" w:name="_Toc276290801"/>
-      <w:bookmarkStart w:id="46" w:name="_Toc276363606"/>
+      <w:bookmarkStart w:id="43" w:name="_Toc276285428"/>
+      <w:bookmarkStart w:id="44" w:name="_Toc276290801"/>
+      <w:bookmarkStart w:id="45" w:name="_Toc276363606"/>
       <w:r>
         <w:rPr>
           <w:noProof/>
@@ -5703,14 +5612,66 @@
           </wp:inline>
         </w:drawing>
       </w:r>
+      <w:bookmarkEnd w:id="43"/>
       <w:bookmarkEnd w:id="44"/>
       <w:bookmarkEnd w:id="45"/>
+    </w:p>
+    <w:p>
+      <w:pPr>
+        <w:rPr>
+          <w:rFonts w:asciiTheme="minorHAnsi" w:hAnsiTheme="minorHAnsi" w:cstheme="minorHAnsi"/>
+          <w:lang w:eastAsia="en-US"/>
+        </w:rPr>
+      </w:pPr>
+    </w:p>
+    <w:p>
+      <w:pPr>
+        <w:rPr>
+          <w:rFonts w:asciiTheme="minorHAnsi" w:hAnsiTheme="minorHAnsi" w:cstheme="minorHAnsi"/>
+          <w:lang w:eastAsia="en-US"/>
+        </w:rPr>
+      </w:pPr>
+      <w:r>
+        <w:rPr>
+          <w:rFonts w:asciiTheme="minorHAnsi" w:hAnsiTheme="minorHAnsi" w:cstheme="minorHAnsi"/>
+          <w:lang w:eastAsia="en-US"/>
+        </w:rPr>
+        <w:t>Ovo je samo primjer...</w:t>
+      </w:r>
+    </w:p>
+    <w:p>
+      <w:pPr>
+        <w:rPr>
+          <w:rFonts w:asciiTheme="minorHAnsi" w:hAnsiTheme="minorHAnsi" w:cstheme="minorHAnsi"/>
+        </w:rPr>
+      </w:pPr>
+    </w:p>
+    <w:p>
+      <w:pPr>
+        <w:rPr>
+          <w:rFonts w:asciiTheme="minorHAnsi" w:hAnsiTheme="minorHAnsi" w:cstheme="minorHAnsi"/>
+        </w:rPr>
+      </w:pPr>
+    </w:p>
+    <w:p>
+      <w:pPr>
+        <w:pStyle w:val="Heading1"/>
+        <w:rPr>
+          <w:rFonts w:asciiTheme="minorHAnsi" w:hAnsiTheme="minorHAnsi" w:cstheme="minorHAnsi"/>
+        </w:rPr>
+      </w:pPr>
+      <w:bookmarkStart w:id="46" w:name="_Toc384234372"/>
+      <w:r>
+        <w:rPr>
+          <w:rFonts w:asciiTheme="minorHAnsi" w:hAnsiTheme="minorHAnsi" w:cstheme="minorHAnsi"/>
+        </w:rPr>
+        <w:t>Pitanja, odgovori, odluke</w:t>
+      </w:r>
       <w:bookmarkEnd w:id="46"/>
     </w:p>
     <w:p>
       <w:pPr>
         <w:rPr>
-          <w:rFonts w:asciiTheme="minorHAnsi" w:hAnsiTheme="minorHAnsi" w:cstheme="minorHAnsi"/>
           <w:lang w:eastAsia="en-US"/>
         </w:rPr>
       </w:pPr>
@@ -5718,83 +5679,31 @@
     <w:p>
       <w:pPr>
         <w:rPr>
-          <w:rFonts w:asciiTheme="minorHAnsi" w:hAnsiTheme="minorHAnsi" w:cstheme="minorHAnsi"/>
-          <w:lang w:eastAsia="en-US"/>
-        </w:rPr>
-      </w:pPr>
-      <w:r>
-        <w:rPr>
-          <w:rFonts w:asciiTheme="minorHAnsi" w:hAnsiTheme="minorHAnsi" w:cstheme="minorHAnsi"/>
-          <w:lang w:eastAsia="en-US"/>
-        </w:rPr>
-        <w:t>Ovo je samo primjer...</w:t>
+          <w:lang w:eastAsia="en-US"/>
+        </w:rPr>
+      </w:pPr>
+      <w:r>
+        <w:rPr>
+          <w:lang w:eastAsia="en-US"/>
+        </w:rPr>
+        <w:t>Napomena:</w:t>
       </w:r>
     </w:p>
     <w:p>
       <w:pPr>
-        <w:rPr>
-          <w:rFonts w:asciiTheme="minorHAnsi" w:hAnsiTheme="minorHAnsi" w:cstheme="minorHAnsi"/>
-        </w:rPr>
-      </w:pPr>
-    </w:p>
-    <w:p>
-      <w:pPr>
-        <w:rPr>
-          <w:rFonts w:asciiTheme="minorHAnsi" w:hAnsiTheme="minorHAnsi" w:cstheme="minorHAnsi"/>
-        </w:rPr>
-      </w:pPr>
-    </w:p>
-    <w:p>
-      <w:pPr>
-        <w:pStyle w:val="Heading1"/>
-        <w:rPr>
-          <w:rFonts w:asciiTheme="minorHAnsi" w:hAnsiTheme="minorHAnsi" w:cstheme="minorHAnsi"/>
-        </w:rPr>
-      </w:pPr>
-      <w:bookmarkStart w:id="47" w:name="_Toc384234372"/>
-      <w:r>
-        <w:rPr>
-          <w:rFonts w:asciiTheme="minorHAnsi" w:hAnsiTheme="minorHAnsi" w:cstheme="minorHAnsi"/>
-        </w:rPr>
-        <w:t>Pitanja, odgovori, odluke</w:t>
-      </w:r>
+        <w:pStyle w:val="ListParagraph"/>
+        <w:rPr>
+          <w:lang w:eastAsia="en-US"/>
+        </w:rPr>
+      </w:pPr>
+      <w:r>
+        <w:rPr>
+          <w:lang w:eastAsia="en-US"/>
+        </w:rPr>
+        <w:t>*</w:t>
+      </w:r>
+      <w:bookmarkStart w:id="47" w:name="PP001_napomena"/>
       <w:bookmarkEnd w:id="47"/>
-    </w:p>
-    <w:p>
-      <w:pPr>
-        <w:rPr>
-          <w:lang w:eastAsia="en-US"/>
-        </w:rPr>
-      </w:pPr>
-    </w:p>
-    <w:p>
-      <w:pPr>
-        <w:rPr>
-          <w:lang w:eastAsia="en-US"/>
-        </w:rPr>
-      </w:pPr>
-      <w:r>
-        <w:rPr>
-          <w:lang w:eastAsia="en-US"/>
-        </w:rPr>
-        <w:t>Napomena:</w:t>
-      </w:r>
-    </w:p>
-    <w:p>
-      <w:pPr>
-        <w:pStyle w:val="ListParagraph"/>
-        <w:rPr>
-          <w:lang w:eastAsia="en-US"/>
-        </w:rPr>
-      </w:pPr>
-      <w:r>
-        <w:rPr>
-          <w:lang w:eastAsia="en-US"/>
-        </w:rPr>
-        <w:t>*</w:t>
-      </w:r>
-      <w:bookmarkStart w:id="48" w:name="PP001_napomena"/>
-      <w:bookmarkEnd w:id="48"/>
       <w:r>
         <w:rPr>
           <w:lang w:eastAsia="en-US"/>
@@ -6164,7 +6073,17 @@
               <w:szCs w:val="22"/>
               <w:lang w:val="en-US" w:eastAsia="en-US"/>
             </w:rPr>
-            <w:t>: 1.0</w:t>
+            <w:t>: 1.</w:t>
+          </w:r>
+          <w:r>
+            <w:rPr>
+              <w:rFonts w:ascii="Calibri" w:hAnsi="Calibri" w:cs="Calibri"/>
+              <w:color w:val="000000"/>
+              <w:sz w:val="22"/>
+              <w:szCs w:val="22"/>
+              <w:lang w:val="en-US" w:eastAsia="en-US"/>
+            </w:rPr>
+            <w:t>1</w:t>
           </w:r>
         </w:p>
       </w:tc>
@@ -6621,7 +6540,7 @@
               <w:szCs w:val="20"/>
               <w:lang w:val="en-US" w:eastAsia="en-US"/>
             </w:rPr>
-            <w:t>03</w:t>
+            <w:t>12</w:t>
           </w:r>
           <w:r>
             <w:rPr>
@@ -6631,7 +6550,27 @@
               <w:szCs w:val="20"/>
               <w:lang w:val="en-US" w:eastAsia="en-US"/>
             </w:rPr>
-            <w:t>.04.2014.</w:t>
+            <w:t>.0</w:t>
+          </w:r>
+          <w:r>
+            <w:rPr>
+              <w:rFonts w:ascii="Calibri" w:hAnsi="Calibri" w:cs="Calibri"/>
+              <w:color w:val="000000"/>
+              <w:sz w:val="20"/>
+              <w:szCs w:val="20"/>
+              <w:lang w:val="en-US" w:eastAsia="en-US"/>
+            </w:rPr>
+            <w:t>5</w:t>
+          </w:r>
+          <w:r>
+            <w:rPr>
+              <w:rFonts w:ascii="Calibri" w:hAnsi="Calibri" w:cs="Calibri"/>
+              <w:color w:val="000000"/>
+              <w:sz w:val="20"/>
+              <w:szCs w:val="20"/>
+              <w:lang w:val="en-US" w:eastAsia="en-US"/>
+            </w:rPr>
+            <w:t>.2014.</w:t>
           </w:r>
         </w:p>
       </w:tc>
@@ -6901,7 +6840,7 @@
         <w:sz w:val="20"/>
         <w:szCs w:val="20"/>
       </w:rPr>
-      <w:t>5</w:t>
+      <w:t>7</w:t>
     </w:r>
     <w:r>
       <w:rPr>
@@ -13214,7 +13153,7 @@
 </file>
 
 <file path=customXml/itemProps1.xml><?xml version="1.0" encoding="utf-8"?>
-<ds:datastoreItem xmlns:ds="http://schemas.openxmlformats.org/officeDocument/2006/customXml" ds:itemID="{6D8B33A2-E13E-4CEC-BA8F-7FFDE5033A40}">
+<ds:datastoreItem xmlns:ds="http://schemas.openxmlformats.org/officeDocument/2006/customXml" ds:itemID="{CC9C959F-0EAC-4D88-A26B-57308045FB6E}">
   <ds:schemaRefs>
     <ds:schemaRef ds:uri="http://schemas.openxmlformats.org/officeDocument/2006/bibliography"/>
   </ds:schemaRefs>

</xml_diff>